<commit_message>
documentation update #2: event handler + big sequence diagram
</commit_message>
<xml_diff>
--- a/documentation/Authorization/Arrowhead AuthorizationControl Service G4.0 SD.docx
+++ b/documentation/Authorization/Arrowhead AuthorizationControl Service G4.0 SD.docx
@@ -430,38 +430,8 @@
           <w:lang w:val="en-US"/>
         </w:rPr>
       </w:pPr>
-      <w:r>
-        <w:rPr>
-          <w:lang w:val="en-US"/>
-        </w:rPr>
-        <w:t xml:space="preserve">This document describes </w:t>
-      </w:r>
-      <w:r>
-        <w:rPr>
-          <w:lang w:val="en-US"/>
-        </w:rPr>
-        <w:t xml:space="preserve">an </w:t>
-      </w:r>
-      <w:r>
-        <w:rPr>
-          <w:lang w:val="en-US"/>
-        </w:rPr>
-        <w:t xml:space="preserve">Arrowhead service, including its interfaces, </w:t>
-      </w:r>
-      <w:r>
-        <w:rPr>
-          <w:lang w:val="en-US"/>
-        </w:rPr>
-        <w:t>functions and information model.</w:t>
-      </w:r>
-    </w:p>
-    <w:p>
-      <w:pPr>
-        <w:pStyle w:val="Szvegtrzs"/>
-        <w:rPr>
-          <w:lang w:val="en-US"/>
-        </w:rPr>
-      </w:pPr>
+      <w:bookmarkStart w:id="0" w:name="_GoBack"/>
+      <w:bookmarkEnd w:id="0"/>
       <w:r>
         <w:rPr>
           <w:lang w:val="en-US"/>
@@ -704,7 +674,7 @@
           <w:lang w:val="en-US"/>
         </w:rPr>
       </w:pPr>
-      <w:bookmarkStart w:id="0" w:name="OLE_LINK4"/>
+      <w:bookmarkStart w:id="1" w:name="OLE_LINK4"/>
       <w:r>
         <w:rPr>
           <w:lang w:val="en-US"/>
@@ -786,10 +756,10 @@
                 <w:b/>
               </w:rPr>
             </w:pPr>
-            <w:bookmarkStart w:id="1" w:name="OLE_LINK1"/>
-            <w:bookmarkStart w:id="2" w:name="OLE_LINK2"/>
-            <w:bookmarkStart w:id="3" w:name="OLE_LINK3"/>
-            <w:bookmarkEnd w:id="0"/>
+            <w:bookmarkStart w:id="2" w:name="OLE_LINK1"/>
+            <w:bookmarkStart w:id="3" w:name="OLE_LINK2"/>
+            <w:bookmarkStart w:id="4" w:name="OLE_LINK3"/>
+            <w:bookmarkEnd w:id="1"/>
             <w:r>
               <w:rPr>
                 <w:b/>
@@ -912,9 +882,9 @@
           </w:p>
         </w:tc>
       </w:tr>
-      <w:bookmarkEnd w:id="1"/>
       <w:bookmarkEnd w:id="2"/>
       <w:bookmarkEnd w:id="3"/>
+      <w:bookmarkEnd w:id="4"/>
     </w:tbl>
     <w:p>
       <w:pPr>
@@ -935,7 +905,6 @@
         <w:rPr>
           <w:lang w:val="en-US"/>
         </w:rPr>
-        <w:lastRenderedPageBreak/>
         <w:t xml:space="preserve">An </w:t>
       </w:r>
       <w:proofErr w:type="spellStart"/>
@@ -1163,14 +1132,14 @@
           <w:lang w:val="en-US"/>
         </w:rPr>
       </w:pPr>
-      <w:bookmarkStart w:id="4" w:name="_Toc354828814"/>
+      <w:bookmarkStart w:id="5" w:name="_Toc354828814"/>
       <w:r>
         <w:rPr>
           <w:lang w:val="en-US"/>
         </w:rPr>
         <w:t>Revision history</w:t>
       </w:r>
-      <w:bookmarkEnd w:id="4"/>
+      <w:bookmarkEnd w:id="5"/>
     </w:p>
     <w:p>
       <w:pPr>
@@ -1179,14 +1148,14 @@
           <w:lang w:val="en-US"/>
         </w:rPr>
       </w:pPr>
-      <w:bookmarkStart w:id="5" w:name="_Toc354828815"/>
+      <w:bookmarkStart w:id="6" w:name="_Toc354828815"/>
       <w:r>
         <w:rPr>
           <w:lang w:val="en-US"/>
         </w:rPr>
         <w:t>Amendments</w:t>
       </w:r>
-      <w:bookmarkEnd w:id="5"/>
+      <w:bookmarkEnd w:id="6"/>
     </w:p>
     <w:tbl>
       <w:tblPr>
@@ -1740,7 +1709,7 @@
           <w:lang w:val="en-US"/>
         </w:rPr>
       </w:pPr>
-      <w:bookmarkStart w:id="6" w:name="_Toc354828816"/>
+      <w:bookmarkStart w:id="7" w:name="_Toc354828816"/>
       <w:r>
         <w:rPr>
           <w:rFonts w:ascii="Times New Roman" w:hAnsi="Times New Roman" w:cs="Times New Roman"/>
@@ -1750,7 +1719,7 @@
         </w:rPr>
         <w:t>Quality Assurance</w:t>
       </w:r>
-      <w:bookmarkEnd w:id="6"/>
+      <w:bookmarkEnd w:id="7"/>
     </w:p>
     <w:tbl>
       <w:tblPr>
@@ -2027,8 +1996,6 @@
       <w:r>
         <w:tab/>
       </w:r>
-      <w:bookmarkStart w:id="7" w:name="_GoBack"/>
-      <w:bookmarkEnd w:id="7"/>
     </w:p>
     <w:sectPr>
       <w:headerReference w:type="default" r:id="rId10"/>
@@ -2484,7 +2451,7 @@
                   </a:prstGeom>
                   <a:extLst>
                     <a:ext uri="{FAA26D3D-D897-4be2-8F04-BA451C77F1D7}">
-                      <ma14:placeholderFlag xmlns:ve="http://schemas.openxmlformats.org/markup-compatibility/2006" xmlns="" xmlns:mo="http://schemas.microsoft.com/office/mac/office/2008/main" xmlns:mv="urn:schemas-microsoft-com:mac:vml" xmlns:o="urn:schemas-microsoft-com:office:office" xmlns:v="urn:schemas-microsoft-com:vml" xmlns:w10="urn:schemas-microsoft-com:office:word" xmlns:w="http://schemas.openxmlformats.org/wordprocessingml/2006/main" xmlns:ma14="http://schemas.microsoft.com/office/mac/drawingml/2011/main"/>
+                      <ma14:placeholderFlag xmlns:ma14="http://schemas.microsoft.com/office/mac/drawingml/2011/main" xmlns:w="http://schemas.openxmlformats.org/wordprocessingml/2006/main" xmlns:w10="urn:schemas-microsoft-com:office:word" xmlns:v="urn:schemas-microsoft-com:vml" xmlns:o="urn:schemas-microsoft-com:office:office" xmlns:mv="urn:schemas-microsoft-com:mac:vml" xmlns:mo="http://schemas.microsoft.com/office/mac/office/2008/main" xmlns="" xmlns:ve="http://schemas.openxmlformats.org/markup-compatibility/2006"/>
                     </a:ext>
                   </a:extLst>
                 </pic:spPr>
@@ -3420,17 +3387,33 @@
               <w:szCs w:val="18"/>
             </w:rPr>
           </w:pPr>
-          <w:fldSimple w:instr=" DATE  \* MERGEFORMAT ">
-            <w:r>
-              <w:rPr>
-                <w:rFonts w:asciiTheme="majorHAnsi" w:hAnsiTheme="majorHAnsi"/>
-                <w:noProof/>
-                <w:sz w:val="18"/>
-                <w:szCs w:val="18"/>
-              </w:rPr>
-              <w:t>2018-05-22</w:t>
-            </w:r>
-          </w:fldSimple>
+          <w:r>
+            <w:fldChar w:fldCharType="begin"/>
+          </w:r>
+          <w:r>
+            <w:instrText xml:space="preserve"> DATE  \* MERGEFORMAT </w:instrText>
+          </w:r>
+          <w:r>
+            <w:fldChar w:fldCharType="separate"/>
+          </w:r>
+          <w:r>
+            <w:rPr>
+              <w:rFonts w:asciiTheme="majorHAnsi" w:hAnsiTheme="majorHAnsi"/>
+              <w:noProof/>
+              <w:sz w:val="18"/>
+              <w:szCs w:val="18"/>
+            </w:rPr>
+            <w:t>2018-05-22</w:t>
+          </w:r>
+          <w:r>
+            <w:rPr>
+              <w:rFonts w:asciiTheme="majorHAnsi" w:hAnsiTheme="majorHAnsi"/>
+              <w:noProof/>
+              <w:sz w:val="18"/>
+              <w:szCs w:val="18"/>
+            </w:rPr>
+            <w:fldChar w:fldCharType="end"/>
+          </w:r>
         </w:p>
       </w:tc>
       <w:tc>
@@ -4020,17 +4003,33 @@
               <w:szCs w:val="18"/>
             </w:rPr>
           </w:pPr>
-          <w:fldSimple w:instr=" DATE  \* MERGEFORMAT ">
-            <w:r>
-              <w:rPr>
-                <w:rFonts w:asciiTheme="majorHAnsi" w:hAnsiTheme="majorHAnsi"/>
-                <w:noProof/>
-                <w:sz w:val="18"/>
-                <w:szCs w:val="18"/>
-              </w:rPr>
-              <w:t>2018-05-22</w:t>
-            </w:r>
-          </w:fldSimple>
+          <w:r>
+            <w:fldChar w:fldCharType="begin"/>
+          </w:r>
+          <w:r>
+            <w:instrText xml:space="preserve"> DATE  \* MERGEFORMAT </w:instrText>
+          </w:r>
+          <w:r>
+            <w:fldChar w:fldCharType="separate"/>
+          </w:r>
+          <w:r>
+            <w:rPr>
+              <w:rFonts w:asciiTheme="majorHAnsi" w:hAnsiTheme="majorHAnsi"/>
+              <w:noProof/>
+              <w:sz w:val="18"/>
+              <w:szCs w:val="18"/>
+            </w:rPr>
+            <w:t>2018-05-22</w:t>
+          </w:r>
+          <w:r>
+            <w:rPr>
+              <w:rFonts w:asciiTheme="majorHAnsi" w:hAnsiTheme="majorHAnsi"/>
+              <w:noProof/>
+              <w:sz w:val="18"/>
+              <w:szCs w:val="18"/>
+            </w:rPr>
+            <w:fldChar w:fldCharType="end"/>
+          </w:r>
         </w:p>
       </w:tc>
       <w:tc>
@@ -6435,7 +6434,7 @@
     <w:sig w:usb0="00000000" w:usb1="5000A1FF" w:usb2="00000000" w:usb3="00000000" w:csb0="000001BF" w:csb1="00000000"/>
   </w:font>
   <w:font w:name="MinionPro-Regular">
-    <w:altName w:val="Minion Pro"/>
+    <w:altName w:val="Calibri"/>
     <w:panose1 w:val="00000000000000000000"/>
     <w:charset w:val="4D"/>
     <w:family w:val="auto"/>
@@ -6486,6 +6485,7 @@
     <w:rsidRoot w:val="0014259E"/>
     <w:rsid w:val="000A6E3F"/>
     <w:rsid w:val="0014259E"/>
+    <w:rsid w:val="00216D24"/>
     <w:rsid w:val="0023546C"/>
     <w:rsid w:val="0037760B"/>
     <w:rsid w:val="00AE5D66"/>
@@ -7298,7 +7298,7 @@
 </file>
 
 <file path=customXml/itemProps1.xml><?xml version="1.0" encoding="utf-8"?>
-<ds:datastoreItem xmlns:ds="http://schemas.openxmlformats.org/officeDocument/2006/customXml" ds:itemID="{C3478FA4-4072-4EE5-90A6-506BFF6290BD}">
+<ds:datastoreItem xmlns:ds="http://schemas.openxmlformats.org/officeDocument/2006/customXml" ds:itemID="{0D8B0B15-5DCB-4393-AE71-60909175525D}">
   <ds:schemaRefs>
     <ds:schemaRef ds:uri="http://schemas.openxmlformats.org/officeDocument/2006/bibliography"/>
   </ds:schemaRefs>

</xml_diff>

<commit_message>
documentation update #5: orchestrator
</commit_message>
<xml_diff>
--- a/documentation/Authorization/Arrowhead AuthorizationControl Service G4.0 SD.docx
+++ b/documentation/Authorization/Arrowhead AuthorizationControl Service G4.0 SD.docx
@@ -28,7 +28,6 @@
               <w:noProof/>
             </w:rPr>
           </w:pPr>
-          <w:proofErr w:type="spellStart"/>
           <w:r>
             <w:rPr>
               <w:rFonts w:asciiTheme="majorHAnsi" w:hAnsiTheme="majorHAnsi" w:cstheme="majorHAnsi"/>
@@ -36,17 +35,7 @@
               <w:szCs w:val="48"/>
               <w:lang w:val="en-US"/>
             </w:rPr>
-            <w:t>AuthorizationControl</w:t>
-          </w:r>
-          <w:proofErr w:type="spellEnd"/>
-          <w:r>
-            <w:rPr>
-              <w:rFonts w:asciiTheme="majorHAnsi" w:hAnsiTheme="majorHAnsi" w:cstheme="majorHAnsi"/>
-              <w:sz w:val="48"/>
-              <w:szCs w:val="48"/>
-              <w:lang w:val="en-US"/>
-            </w:rPr>
-            <w:t xml:space="preserve"> Service SD</w:t>
+            <w:t>AuthorizationControl Service SD</w:t>
           </w:r>
         </w:p>
       </w:sdtContent>
@@ -247,7 +236,6 @@
                               </w:rPr>
                               <w:t xml:space="preserve">This document defines the </w:t>
                             </w:r>
-                            <w:proofErr w:type="spellStart"/>
                             <w:r>
                               <w:rPr>
                                 <w:sz w:val="22"/>
@@ -256,7 +244,6 @@
                               </w:rPr>
                               <w:t>AuthorizationControl</w:t>
                             </w:r>
-                            <w:proofErr w:type="spellEnd"/>
                             <w:r>
                               <w:rPr>
                                 <w:sz w:val="22"/>
@@ -430,20 +417,11 @@
           <w:lang w:val="en-US"/>
         </w:rPr>
       </w:pPr>
-      <w:bookmarkStart w:id="0" w:name="_GoBack"/>
-      <w:bookmarkEnd w:id="0"/>
       <w:r>
         <w:rPr>
           <w:lang w:val="en-US"/>
         </w:rPr>
-        <w:t xml:space="preserve">The </w:t>
-      </w:r>
-      <w:proofErr w:type="spellStart"/>
-      <w:r>
-        <w:rPr>
-          <w:lang w:val="en-US"/>
-        </w:rPr>
-        <w:t>Authorizat</w:t>
+        <w:t>The Authorizat</w:t>
       </w:r>
       <w:r>
         <w:rPr>
@@ -451,7 +429,6 @@
         </w:rPr>
         <w:t>ionControl</w:t>
       </w:r>
-      <w:proofErr w:type="spellEnd"/>
       <w:r>
         <w:rPr>
           <w:lang w:val="en-US"/>
@@ -630,21 +607,7 @@
         <w:rPr>
           <w:lang w:val="en-US"/>
         </w:rPr>
-        <w:t xml:space="preserve">An </w:t>
-      </w:r>
-      <w:proofErr w:type="spellStart"/>
-      <w:r>
-        <w:rPr>
-          <w:lang w:val="en-US"/>
-        </w:rPr>
-        <w:t>IntraCloudAuthRequest</w:t>
-      </w:r>
-      <w:proofErr w:type="spellEnd"/>
-      <w:r>
-        <w:rPr>
-          <w:lang w:val="en-US"/>
-        </w:rPr>
-        <w:t xml:space="preserve"> </w:t>
+        <w:t xml:space="preserve">An IntraCloudAuthRequest </w:t>
       </w:r>
       <w:r>
         <w:rPr>
@@ -674,7 +637,7 @@
           <w:lang w:val="en-US"/>
         </w:rPr>
       </w:pPr>
-      <w:bookmarkStart w:id="1" w:name="OLE_LINK4"/>
+      <w:bookmarkStart w:id="0" w:name="OLE_LINK4"/>
       <w:r>
         <w:rPr>
           <w:lang w:val="en-US"/>
@@ -712,19 +675,11 @@
         </w:rPr>
         <w:t xml:space="preserve"> </w:t>
       </w:r>
-      <w:proofErr w:type="spellStart"/>
       <w:r>
         <w:rPr>
           <w:lang w:val="en-US"/>
         </w:rPr>
-        <w:t>IntraCloudAuthRequest</w:t>
-      </w:r>
-      <w:proofErr w:type="spellEnd"/>
-      <w:r>
-        <w:rPr>
-          <w:lang w:val="en-US"/>
-        </w:rPr>
-        <w:t xml:space="preserve"> </w:t>
+        <w:t xml:space="preserve">IntraCloudAuthRequest </w:t>
       </w:r>
       <w:r>
         <w:rPr>
@@ -756,10 +711,10 @@
                 <w:b/>
               </w:rPr>
             </w:pPr>
-            <w:bookmarkStart w:id="2" w:name="OLE_LINK1"/>
-            <w:bookmarkStart w:id="3" w:name="OLE_LINK2"/>
-            <w:bookmarkStart w:id="4" w:name="OLE_LINK3"/>
-            <w:bookmarkEnd w:id="1"/>
+            <w:bookmarkStart w:id="1" w:name="OLE_LINK1"/>
+            <w:bookmarkStart w:id="2" w:name="OLE_LINK2"/>
+            <w:bookmarkStart w:id="3" w:name="OLE_LINK3"/>
+            <w:bookmarkEnd w:id="0"/>
             <w:r>
               <w:rPr>
                 <w:b/>
@@ -882,9 +837,9 @@
           </w:p>
         </w:tc>
       </w:tr>
+      <w:bookmarkEnd w:id="1"/>
       <w:bookmarkEnd w:id="2"/>
       <w:bookmarkEnd w:id="3"/>
-      <w:bookmarkEnd w:id="4"/>
     </w:tbl>
     <w:p>
       <w:pPr>
@@ -905,21 +860,7 @@
         <w:rPr>
           <w:lang w:val="en-US"/>
         </w:rPr>
-        <w:t xml:space="preserve">An </w:t>
-      </w:r>
-      <w:proofErr w:type="spellStart"/>
-      <w:r>
-        <w:rPr>
-          <w:lang w:val="en-US"/>
-        </w:rPr>
-        <w:t>InterCloudAuthRequest</w:t>
-      </w:r>
-      <w:proofErr w:type="spellEnd"/>
-      <w:r>
-        <w:rPr>
-          <w:lang w:val="en-US"/>
-        </w:rPr>
-        <w:t xml:space="preserve"> contains the following information, as presented in Table 2. </w:t>
+        <w:t xml:space="preserve">An InterCloudAuthRequest contains the following information, as presented in Table 2. </w:t>
       </w:r>
     </w:p>
     <w:p>
@@ -952,19 +893,11 @@
         </w:rPr>
         <w:t xml:space="preserve"> </w:t>
       </w:r>
-      <w:proofErr w:type="spellStart"/>
       <w:r>
         <w:rPr>
           <w:lang w:val="en-US"/>
         </w:rPr>
-        <w:t>InterCloudAuthRequest</w:t>
-      </w:r>
-      <w:proofErr w:type="spellEnd"/>
-      <w:r>
-        <w:rPr>
-          <w:lang w:val="en-US"/>
-        </w:rPr>
-        <w:t xml:space="preserve"> </w:t>
+        <w:t xml:space="preserve">InterCloudAuthRequest </w:t>
       </w:r>
       <w:r>
         <w:rPr>
@@ -1092,7 +1025,6 @@
     </w:p>
     <w:p>
       <w:pPr>
-        <w:pStyle w:val="Cm"/>
         <w:rPr>
           <w:lang w:val="en-US"/>
         </w:rPr>
@@ -1101,20 +1033,24 @@
         <w:rPr>
           <w:lang w:val="en-US"/>
         </w:rPr>
-        <w:t>Non-functional Requirements</w:t>
+        <w:br w:type="page"/>
       </w:r>
+      <w:bookmarkStart w:id="4" w:name="_GoBack"/>
+      <w:bookmarkEnd w:id="4"/>
     </w:p>
     <w:p>
       <w:pPr>
-        <w:rPr>
-          <w:lang w:val="en-US" w:eastAsia="en-US"/>
+        <w:pStyle w:val="Cm"/>
+        <w:rPr>
+          <w:lang w:val="en-US"/>
         </w:rPr>
       </w:pPr>
       <w:r>
         <w:rPr>
-          <w:lang w:val="en-US" w:eastAsia="en-US"/>
-        </w:rPr>
-        <w:br w:type="page"/>
+          <w:lang w:val="en-US"/>
+        </w:rPr>
+        <w:lastRenderedPageBreak/>
+        <w:t>Non-functional Requirements</w:t>
       </w:r>
     </w:p>
     <w:p>
@@ -2187,47 +2123,7 @@
                               <w:szCs w:val="15"/>
                               <w:lang w:val="en-US"/>
                             </w:rPr>
-                            <w:t xml:space="preserve">Project Coordinator: Professor Jerker </w:t>
-                          </w:r>
-                          <w:proofErr w:type="spellStart"/>
-                          <w:r>
-                            <w:rPr>
-                              <w:rFonts w:asciiTheme="majorHAnsi" w:hAnsiTheme="majorHAnsi"/>
-                              <w:sz w:val="15"/>
-                              <w:szCs w:val="15"/>
-                              <w:lang w:val="en-US"/>
-                            </w:rPr>
-                            <w:t>Delsing</w:t>
-                          </w:r>
-                          <w:proofErr w:type="spellEnd"/>
-                          <w:r>
-                            <w:rPr>
-                              <w:rFonts w:asciiTheme="majorHAnsi" w:hAnsiTheme="majorHAnsi"/>
-                              <w:sz w:val="15"/>
-                              <w:szCs w:val="15"/>
-                              <w:lang w:val="en-US"/>
-                            </w:rPr>
-                            <w:t xml:space="preserve"> | </w:t>
-                          </w:r>
-                          <w:proofErr w:type="spellStart"/>
-                          <w:r>
-                            <w:rPr>
-                              <w:rFonts w:asciiTheme="majorHAnsi" w:hAnsiTheme="majorHAnsi"/>
-                              <w:sz w:val="15"/>
-                              <w:szCs w:val="15"/>
-                              <w:lang w:val="en-US"/>
-                            </w:rPr>
-                            <w:t>Luleå</w:t>
-                          </w:r>
-                          <w:proofErr w:type="spellEnd"/>
-                          <w:r>
-                            <w:rPr>
-                              <w:rFonts w:asciiTheme="majorHAnsi" w:hAnsiTheme="majorHAnsi"/>
-                              <w:sz w:val="15"/>
-                              <w:szCs w:val="15"/>
-                              <w:lang w:val="en-US"/>
-                            </w:rPr>
-                            <w:t xml:space="preserve"> University of Technology</w:t>
+                            <w:t>Project Coordinator: Professor Jerker Delsing | Luleå University of Technology</w:t>
                           </w:r>
                         </w:p>
                       </w:txbxContent>
@@ -2451,7 +2347,7 @@
                   </a:prstGeom>
                   <a:extLst>
                     <a:ext uri="{FAA26D3D-D897-4be2-8F04-BA451C77F1D7}">
-                      <ma14:placeholderFlag xmlns:ma14="http://schemas.microsoft.com/office/mac/drawingml/2011/main" xmlns:w="http://schemas.openxmlformats.org/wordprocessingml/2006/main" xmlns:w10="urn:schemas-microsoft-com:office:word" xmlns:v="urn:schemas-microsoft-com:vml" xmlns:o="urn:schemas-microsoft-com:office:office" xmlns:mv="urn:schemas-microsoft-com:mac:vml" xmlns:mo="http://schemas.microsoft.com/office/mac/office/2008/main" xmlns="" xmlns:ve="http://schemas.openxmlformats.org/markup-compatibility/2006"/>
+                      <ma14:placeholderFlag xmlns:ve="http://schemas.openxmlformats.org/markup-compatibility/2006" xmlns="" xmlns:mo="http://schemas.microsoft.com/office/mac/office/2008/main" xmlns:mv="urn:schemas-microsoft-com:mac:vml" xmlns:o="urn:schemas-microsoft-com:office:office" xmlns:v="urn:schemas-microsoft-com:vml" xmlns:w10="urn:schemas-microsoft-com:office:word" xmlns:w="http://schemas.openxmlformats.org/wordprocessingml/2006/main" xmlns:ma14="http://schemas.microsoft.com/office/mac/drawingml/2011/main"/>
                     </a:ext>
                   </a:extLst>
                 </pic:spPr>
@@ -3250,7 +3146,6 @@
                   <w:lang w:val="en-US"/>
                 </w:rPr>
               </w:pPr>
-              <w:proofErr w:type="spellStart"/>
               <w:r>
                 <w:rPr>
                   <w:rFonts w:asciiTheme="majorHAnsi" w:hAnsiTheme="majorHAnsi"/>
@@ -3260,7 +3155,6 @@
                 </w:rPr>
                 <w:t>AuthorizationControl</w:t>
               </w:r>
-              <w:proofErr w:type="spellEnd"/>
               <w:r>
                 <w:rPr>
                   <w:rFonts w:asciiTheme="majorHAnsi" w:hAnsiTheme="majorHAnsi"/>
@@ -3387,33 +3281,17 @@
               <w:szCs w:val="18"/>
             </w:rPr>
           </w:pPr>
-          <w:r>
-            <w:fldChar w:fldCharType="begin"/>
-          </w:r>
-          <w:r>
-            <w:instrText xml:space="preserve"> DATE  \* MERGEFORMAT </w:instrText>
-          </w:r>
-          <w:r>
-            <w:fldChar w:fldCharType="separate"/>
-          </w:r>
-          <w:r>
-            <w:rPr>
-              <w:rFonts w:asciiTheme="majorHAnsi" w:hAnsiTheme="majorHAnsi"/>
-              <w:noProof/>
-              <w:sz w:val="18"/>
-              <w:szCs w:val="18"/>
-            </w:rPr>
-            <w:t>2018-05-22</w:t>
-          </w:r>
-          <w:r>
-            <w:rPr>
-              <w:rFonts w:asciiTheme="majorHAnsi" w:hAnsiTheme="majorHAnsi"/>
-              <w:noProof/>
-              <w:sz w:val="18"/>
-              <w:szCs w:val="18"/>
-            </w:rPr>
-            <w:fldChar w:fldCharType="end"/>
-          </w:r>
+          <w:fldSimple w:instr=" DATE  \* MERGEFORMAT ">
+            <w:r>
+              <w:rPr>
+                <w:rFonts w:asciiTheme="majorHAnsi" w:hAnsiTheme="majorHAnsi"/>
+                <w:noProof/>
+                <w:sz w:val="18"/>
+                <w:szCs w:val="18"/>
+              </w:rPr>
+              <w:t>2018-05-23</w:t>
+            </w:r>
+          </w:fldSimple>
         </w:p>
       </w:tc>
       <w:tc>
@@ -3885,7 +3763,6 @@
                   <w:lang w:val="en-US"/>
                 </w:rPr>
               </w:pPr>
-              <w:proofErr w:type="spellStart"/>
               <w:r>
                 <w:rPr>
                   <w:rFonts w:asciiTheme="majorHAnsi" w:hAnsiTheme="majorHAnsi"/>
@@ -3893,17 +3770,7 @@
                   <w:szCs w:val="18"/>
                   <w:lang w:val="en-US"/>
                 </w:rPr>
-                <w:t>AuthorizationControl</w:t>
-              </w:r>
-              <w:proofErr w:type="spellEnd"/>
-              <w:r>
-                <w:rPr>
-                  <w:rFonts w:asciiTheme="majorHAnsi" w:hAnsiTheme="majorHAnsi"/>
-                  <w:sz w:val="18"/>
-                  <w:szCs w:val="18"/>
-                  <w:lang w:val="en-US"/>
-                </w:rPr>
-                <w:t xml:space="preserve"> Service SD</w:t>
+                <w:t>AuthorizationControl Service SD</w:t>
               </w:r>
             </w:p>
           </w:sdtContent>
@@ -4003,33 +3870,17 @@
               <w:szCs w:val="18"/>
             </w:rPr>
           </w:pPr>
-          <w:r>
-            <w:fldChar w:fldCharType="begin"/>
-          </w:r>
-          <w:r>
-            <w:instrText xml:space="preserve"> DATE  \* MERGEFORMAT </w:instrText>
-          </w:r>
-          <w:r>
-            <w:fldChar w:fldCharType="separate"/>
-          </w:r>
-          <w:r>
-            <w:rPr>
-              <w:rFonts w:asciiTheme="majorHAnsi" w:hAnsiTheme="majorHAnsi"/>
-              <w:noProof/>
-              <w:sz w:val="18"/>
-              <w:szCs w:val="18"/>
-            </w:rPr>
-            <w:t>2018-05-22</w:t>
-          </w:r>
-          <w:r>
-            <w:rPr>
-              <w:rFonts w:asciiTheme="majorHAnsi" w:hAnsiTheme="majorHAnsi"/>
-              <w:noProof/>
-              <w:sz w:val="18"/>
-              <w:szCs w:val="18"/>
-            </w:rPr>
-            <w:fldChar w:fldCharType="end"/>
-          </w:r>
+          <w:fldSimple w:instr=" DATE  \* MERGEFORMAT ">
+            <w:r>
+              <w:rPr>
+                <w:rFonts w:asciiTheme="majorHAnsi" w:hAnsiTheme="majorHAnsi"/>
+                <w:noProof/>
+                <w:sz w:val="18"/>
+                <w:szCs w:val="18"/>
+              </w:rPr>
+              <w:t>2018-05-23</w:t>
+            </w:r>
+          </w:fldSimple>
         </w:p>
       </w:tc>
       <w:tc>
@@ -4174,7 +4025,7 @@
               <w:sz w:val="18"/>
               <w:szCs w:val="18"/>
             </w:rPr>
-            <w:t>3</w:t>
+            <w:t>4</w:t>
           </w:r>
           <w:r>
             <w:rPr>
@@ -6379,17 +6230,17 @@
 <w:fonts xmlns:mc="http://schemas.openxmlformats.org/markup-compatibility/2006" xmlns:r="http://schemas.openxmlformats.org/officeDocument/2006/relationships" xmlns:w="http://schemas.openxmlformats.org/wordprocessingml/2006/main" xmlns:w14="http://schemas.microsoft.com/office/word/2010/wordml" xmlns:w15="http://schemas.microsoft.com/office/word/2012/wordml" xmlns:w16cid="http://schemas.microsoft.com/office/word/2016/wordml/cid" xmlns:w16se="http://schemas.microsoft.com/office/word/2015/wordml/symex" mc:Ignorable="w14 w15 w16se w16cid">
   <w:font w:name="Times New Roman">
     <w:panose1 w:val="02020603050405020304"/>
-    <w:charset w:val="EE"/>
+    <w:charset w:val="00"/>
     <w:family w:val="roman"/>
     <w:pitch w:val="variable"/>
-    <w:sig w:usb0="E0002EFF" w:usb1="C000785B" w:usb2="00000009" w:usb3="00000000" w:csb0="000001FF" w:csb1="00000000"/>
+    <w:sig w:usb0="20002A87" w:usb1="80000000" w:usb2="00000008" w:usb3="00000000" w:csb0="000001FF" w:csb1="00000000"/>
   </w:font>
   <w:font w:name="Cambria">
     <w:panose1 w:val="02040503050406030204"/>
-    <w:charset w:val="EE"/>
+    <w:charset w:val="00"/>
     <w:family w:val="roman"/>
     <w:pitch w:val="variable"/>
-    <w:sig w:usb0="E00006FF" w:usb1="420024FF" w:usb2="02000000" w:usb3="00000000" w:csb0="0000019F" w:csb1="00000000"/>
+    <w:sig w:usb0="A00002EF" w:usb1="4000004B" w:usb2="00000000" w:usb3="00000000" w:csb0="0000009F" w:csb1="00000000"/>
   </w:font>
   <w:font w:name="Courier New">
     <w:panose1 w:val="02070309020205020404"/>
@@ -6414,10 +6265,10 @@
   </w:font>
   <w:font w:name="Calibri">
     <w:panose1 w:val="020F0502020204030204"/>
-    <w:charset w:val="EE"/>
+    <w:charset w:val="00"/>
     <w:family w:val="swiss"/>
     <w:pitch w:val="variable"/>
-    <w:sig w:usb0="E0002AFF" w:usb1="C000247B" w:usb2="00000009" w:usb3="00000000" w:csb0="000001FF" w:csb1="00000000"/>
+    <w:sig w:usb0="A00002EF" w:usb1="4000207B" w:usb2="00000000" w:usb3="00000000" w:csb0="0000009F" w:csb1="00000000"/>
   </w:font>
   <w:font w:name="MS PGothic">
     <w:panose1 w:val="020B0500000000000000"/>
@@ -6459,10 +6310,10 @@
   </w:font>
   <w:font w:name="Calibri Light">
     <w:panose1 w:val="020F0302020204030204"/>
-    <w:charset w:val="EE"/>
+    <w:charset w:val="00"/>
     <w:family w:val="swiss"/>
     <w:pitch w:val="variable"/>
-    <w:sig w:usb0="E0002AFF" w:usb1="C000247B" w:usb2="00000009" w:usb3="00000000" w:csb0="000001FF" w:csb1="00000000"/>
+    <w:sig w:usb0="A00002EF" w:usb1="4000207B" w:usb2="00000000" w:usb3="00000000" w:csb0="0000009F" w:csb1="00000000"/>
   </w:font>
 </w:fonts>
 </file>
@@ -6493,6 +6344,7 @@
     <w:rsid w:val="00B269D8"/>
     <w:rsid w:val="00C8058D"/>
     <w:rsid w:val="00CF270A"/>
+    <w:rsid w:val="00D36E95"/>
     <w:rsid w:val="00DD6304"/>
     <w:rsid w:val="00F32C2A"/>
   </w:rsids>
@@ -7298,7 +7150,7 @@
 </file>
 
 <file path=customXml/itemProps1.xml><?xml version="1.0" encoding="utf-8"?>
-<ds:datastoreItem xmlns:ds="http://schemas.openxmlformats.org/officeDocument/2006/customXml" ds:itemID="{0D8B0B15-5DCB-4393-AE71-60909175525D}">
+<ds:datastoreItem xmlns:ds="http://schemas.openxmlformats.org/officeDocument/2006/customXml" ds:itemID="{B24C0E00-8956-42E4-94E0-77EE854E007E}">
   <ds:schemaRefs>
     <ds:schemaRef ds:uri="http://schemas.openxmlformats.org/officeDocument/2006/bibliography"/>
   </ds:schemaRefs>

</xml_diff>